<commit_message>
shop stop lab 1
</commit_message>
<xml_diff>
--- a/08Authentication/06. Sessions-Authentication-Exercise.docx
+++ b/08Authentication/06. Sessions-Authentication-Exercise.docx
@@ -17,8 +17,14 @@
     <w:p>
       <w:pPr>
         <w:pStyle w:val="Heading2"/>
+        <w:rPr>
+          <w:highlight w:val="yellow"/>
+        </w:rPr>
       </w:pPr>
       <w:r>
+        <w:rPr>
+          <w:highlight w:val="yellow"/>
+        </w:rPr>
         <w:t>Create a car renting system</w:t>
       </w:r>
     </w:p>
@@ -40,6 +46,7 @@
           <w:color w:val="333333"/>
           <w:sz w:val="24"/>
           <w:szCs w:val="24"/>
+          <w:highlight w:val="yellow"/>
           <w:shd w:val="clear" w:color="auto" w:fill="FFFFFF"/>
         </w:rPr>
         <w:t>Prepare your project architecture for a car renting system and implement user authentication allowing administrator role.</w:t>
@@ -48,17 +55,32 @@
     <w:p>
       <w:pPr>
         <w:pStyle w:val="Heading2"/>
+        <w:rPr>
+          <w:highlight w:val="yellow"/>
+        </w:rPr>
       </w:pPr>
       <w:r>
+        <w:rPr>
+          <w:highlight w:val="yellow"/>
+        </w:rPr>
         <w:t xml:space="preserve">Add </w:t>
       </w:r>
       <w:r>
+        <w:rPr>
+          <w:highlight w:val="yellow"/>
+        </w:rPr>
         <w:t>/cars/add</w:t>
       </w:r>
       <w:r>
+        <w:rPr>
+          <w:highlight w:val="yellow"/>
+        </w:rPr>
         <w:t xml:space="preserve"> </w:t>
       </w:r>
       <w:r>
+        <w:rPr>
+          <w:highlight w:val="yellow"/>
+        </w:rPr>
         <w:t>route</w:t>
       </w:r>
     </w:p>
@@ -80,6 +102,7 @@
           <w:color w:val="333333"/>
           <w:sz w:val="24"/>
           <w:szCs w:val="24"/>
+          <w:highlight w:val="yellow"/>
           <w:shd w:val="clear" w:color="auto" w:fill="FFFFFF"/>
         </w:rPr>
         <w:t>This route should be available only for administrators. It should display a form with which a car can be added to the system. Choose what properties each car should have but make sure you save at least an image, model and price per day for every data entry.</w:t>
@@ -88,11 +111,20 @@
     <w:p>
       <w:pPr>
         <w:pStyle w:val="Heading2"/>
+        <w:rPr>
+          <w:highlight w:val="yellow"/>
+        </w:rPr>
       </w:pPr>
       <w:r>
+        <w:rPr>
+          <w:highlight w:val="yellow"/>
+        </w:rPr>
         <w:t xml:space="preserve">Add </w:t>
       </w:r>
       <w:r>
+        <w:rPr>
+          <w:highlight w:val="yellow"/>
+        </w:rPr>
         <w:t>/cars/all route</w:t>
       </w:r>
     </w:p>
@@ -114,16 +146,33 @@
           <w:color w:val="333333"/>
           <w:sz w:val="24"/>
           <w:szCs w:val="24"/>
+          <w:highlight w:val="yellow"/>
           <w:shd w:val="clear" w:color="auto" w:fill="FFFFFF"/>
         </w:rPr>
-        <w:t xml:space="preserve">This route should be available for anonymous users. It should display all available cars for rent. Keep in mind that currently rented cars should not be displayed here. Add searching by a property of your choice and paging as additional functionality for this route. </w:t>
+        <w:t>This route should be available for anonymous users. It should display all available cars for rent. Keep in mind that currently rented cars should not be displayed here. Add searching by a property of your choice and paging as additional functionality for this route.</w:t>
+      </w:r>
+      <w:r>
+        <w:rPr>
+          <w:rFonts w:eastAsia="Times New Roman" w:cstheme="minorHAnsi"/>
+          <w:color w:val="333333"/>
+          <w:sz w:val="24"/>
+          <w:szCs w:val="24"/>
+          <w:shd w:val="clear" w:color="auto" w:fill="FFFFFF"/>
+        </w:rPr>
+        <w:t xml:space="preserve"> </w:t>
       </w:r>
     </w:p>
     <w:p>
       <w:pPr>
         <w:pStyle w:val="Heading2"/>
+        <w:rPr>
+          <w:highlight w:val="yellow"/>
+        </w:rPr>
       </w:pPr>
       <w:r>
+        <w:rPr>
+          <w:highlight w:val="yellow"/>
+        </w:rPr>
         <w:t>Add /cars/rent/:id route</w:t>
       </w:r>
     </w:p>
@@ -145,6 +194,7 @@
           <w:color w:val="333333"/>
           <w:sz w:val="24"/>
           <w:szCs w:val="24"/>
+          <w:highlight w:val="yellow"/>
           <w:shd w:val="clear" w:color="auto" w:fill="FFFFFF"/>
         </w:rPr>
         <w:t>This route should be available for all registered users. Each user should be able to choose number of days for which to rent the car</w:t>
@@ -155,6 +205,7 @@
           <w:color w:val="333333"/>
           <w:sz w:val="24"/>
           <w:szCs w:val="24"/>
+          <w:highlight w:val="yellow"/>
           <w:shd w:val="clear" w:color="auto" w:fill="FFFFFF"/>
         </w:rPr>
         <w:t xml:space="preserve"> with the provided Id</w:t>
@@ -165,6 +216,7 @@
           <w:color w:val="333333"/>
           <w:sz w:val="24"/>
           <w:szCs w:val="24"/>
+          <w:highlight w:val="yellow"/>
           <w:shd w:val="clear" w:color="auto" w:fill="FFFFFF"/>
         </w:rPr>
         <w:t>.</w:t>
@@ -175,6 +227,7 @@
           <w:color w:val="333333"/>
           <w:sz w:val="24"/>
           <w:szCs w:val="24"/>
+          <w:highlight w:val="yellow"/>
           <w:shd w:val="clear" w:color="auto" w:fill="FFFFFF"/>
         </w:rPr>
         <w:t xml:space="preserve"> Each rented car should not be shown on the /cars/all route.</w:t>
@@ -183,8 +236,14 @@
     <w:p>
       <w:pPr>
         <w:pStyle w:val="Heading2"/>
+        <w:rPr>
+          <w:highlight w:val="yellow"/>
+        </w:rPr>
       </w:pPr>
       <w:r>
+        <w:rPr>
+          <w:highlight w:val="yellow"/>
+        </w:rPr>
         <w:t>Add /users/me route</w:t>
       </w:r>
     </w:p>
@@ -206,6 +265,7 @@
           <w:color w:val="333333"/>
           <w:sz w:val="24"/>
           <w:szCs w:val="24"/>
+          <w:highlight w:val="yellow"/>
           <w:shd w:val="clear" w:color="auto" w:fill="FFFFFF"/>
         </w:rPr>
         <w:t>This route should be available only for registered users. It should show for the currently logged in user all his/her rent history in a table.</w:t>
@@ -214,8 +274,14 @@
     <w:p>
       <w:pPr>
         <w:pStyle w:val="Heading2"/>
+        <w:rPr>
+          <w:highlight w:val="yellow"/>
+        </w:rPr>
       </w:pPr>
       <w:r>
+        <w:rPr>
+          <w:highlight w:val="yellow"/>
+        </w:rPr>
         <w:t>Add /cars/edit/:id route</w:t>
       </w:r>
     </w:p>
@@ -238,6 +304,7 @@
           <w:color w:val="333333"/>
           <w:sz w:val="24"/>
           <w:szCs w:val="24"/>
+          <w:highlight w:val="yellow"/>
           <w:shd w:val="clear" w:color="auto" w:fill="FFFFFF"/>
         </w:rPr>
         <w:t>This route should be available only for administrators. It should allow the user to edit the car with the provided Id.</w:t>
@@ -4111,7 +4178,7 @@
 </file>
 
 <file path=customXml/itemProps1.xml><?xml version="1.0" encoding="utf-8"?>
-<ds:datastoreItem xmlns:ds="http://schemas.openxmlformats.org/officeDocument/2006/customXml" ds:itemID="{3DCAC5F3-EEBE-4B4F-9BCE-CAC1A186809A}">
+<ds:datastoreItem xmlns:ds="http://schemas.openxmlformats.org/officeDocument/2006/customXml" ds:itemID="{15DE3580-B2CF-42B7-BF6C-80ACA5F324EC}">
   <ds:schemaRefs>
     <ds:schemaRef ds:uri="http://schemas.openxmlformats.org/officeDocument/2006/bibliography"/>
   </ds:schemaRefs>

</xml_diff>